<commit_message>
Updated the methodology write
</commit_message>
<xml_diff>
--- a/escrita/projeto-de-pesquisa/metodologia/v2-metodologia.docx
+++ b/escrita/projeto-de-pesquisa/metodologia/v2-metodologia.docx
@@ -5,10 +5,72 @@
     <w:p>
       <w:r>
         <w:tab/>
-        <w:t xml:space="preserve">Na primeira etapa, é realizado a coleta de dados. </w:t>
-      </w:r>
-      <w:r>
-        <w:t xml:space="preserve">A fim de serem utilizados dados de diversas fontes, é realizado uma busca por dados de caracteristicas socioeconômicas e ambientais, buscando assim a pluralidade da informação levantada. </w:t>
+        <w:t>A metodologia adotada nesse trabalho pode ser vista na Figura a seguir. Nela, ilustra-se as principais etapas adotadas</w:t>
+      </w:r>
+      <w:r>
+        <w:t>,</w:t>
+      </w:r>
+      <w:r>
+        <w:t xml:space="preserve"> assim como os seus produtos gerados.</w:t>
+      </w:r>
+    </w:p>
+    <w:p>
+      <w:pPr>
+        <w:jc w:val="center"/>
+      </w:pPr>
+      <w:r>
+        <w:rPr>
+          <w:noProof/>
+        </w:rPr>
+        <w:drawing>
+          <wp:inline distT="0" distB="0" distL="0" distR="0" wp14:anchorId="78D519B0" wp14:editId="14CEFDC7">
+            <wp:extent cx="2636520" cy="5676265"/>
+            <wp:effectExtent l="0" t="0" r="0" b="635"/>
+            <wp:docPr id="1" name="Imagem 1"/>
+            <wp:cNvGraphicFramePr>
+              <a:graphicFrameLocks xmlns:a="http://schemas.openxmlformats.org/drawingml/2006/main" noChangeAspect="1"/>
+            </wp:cNvGraphicFramePr>
+            <a:graphic xmlns:a="http://schemas.openxmlformats.org/drawingml/2006/main">
+              <a:graphicData uri="http://schemas.openxmlformats.org/drawingml/2006/picture">
+                <pic:pic xmlns:pic="http://schemas.openxmlformats.org/drawingml/2006/picture">
+                  <pic:nvPicPr>
+                    <pic:cNvPr id="1" name="Imagem 1"/>
+                    <pic:cNvPicPr/>
+                  </pic:nvPicPr>
+                  <pic:blipFill>
+                    <a:blip r:embed="rId4" cstate="print">
+                      <a:extLst>
+                        <a:ext uri="{28A0092B-C50C-407E-A947-70E740481C1C}">
+                          <a14:useLocalDpi xmlns:a14="http://schemas.microsoft.com/office/drawing/2010/main" val="0"/>
+                        </a:ext>
+                      </a:extLst>
+                    </a:blip>
+                    <a:stretch>
+                      <a:fillRect/>
+                    </a:stretch>
+                  </pic:blipFill>
+                  <pic:spPr>
+                    <a:xfrm>
+                      <a:off x="0" y="0"/>
+                      <a:ext cx="2644438" cy="5693312"/>
+                    </a:xfrm>
+                    <a:prstGeom prst="rect">
+                      <a:avLst/>
+                    </a:prstGeom>
+                  </pic:spPr>
+                </pic:pic>
+              </a:graphicData>
+            </a:graphic>
+          </wp:inline>
+        </w:drawing>
+      </w:r>
+    </w:p>
+    <w:p>
+      <w:pPr>
+        <w:jc w:val="center"/>
+      </w:pPr>
+      <w:r>
+        <w:t>(Figura 1. Visão geral da metodologia do trabalho)</w:t>
       </w:r>
     </w:p>
     <w:p>
@@ -16,7 +78,27 @@
         <w:ind w:firstLine="708"/>
       </w:pPr>
       <w:r>
-        <w:t xml:space="preserve">Na segunda etapa, as principais </w:t>
+        <w:t xml:space="preserve">Na primeira etapa, é realizado a coleta de dados. </w:t>
+      </w:r>
+      <w:r>
+        <w:t>A fim de serem utilizados dados de diversas fontes, é realizado uma busca por dados de caracteristicas socioeconômicas e ambientais, buscando assim a pluralidade da informação levantada.</w:t>
+      </w:r>
+      <w:r>
+        <w:t xml:space="preserve"> </w:t>
+      </w:r>
+      <w:r>
+        <w:t xml:space="preserve">Para o exemplo proposto, utilizou-se dados do Instituto Brasileiro de Geografia e Estatística (IBGE) e do Cadastro Ambiental Rural (CAR). </w:t>
+      </w:r>
+    </w:p>
+    <w:p>
+      <w:pPr>
+        <w:ind w:firstLine="708"/>
+      </w:pPr>
+      <w:r>
+        <w:t>Já na</w:t>
+      </w:r>
+      <w:r>
+        <w:t xml:space="preserve"> segunda etapa, as principais </w:t>
       </w:r>
       <w:r>
         <w:rPr>
@@ -26,7 +108,69 @@
         <w:t>features</w:t>
       </w:r>
       <w:r>
-        <w:t xml:space="preserve"> de interesse são escolhidas pelo usuário. Essa etapa pode contar com a ajuda de um usuário especialista, o qual saberá definir quais são as informações mais relevantes a serem consideradas dado o problema. Caso haja dados privados, esses podem ser também utilizados pelo usuário.</w:t>
+        <w:t xml:space="preserve"> de interesse são escolhidas pelo usuário. Essa etapa pode contar</w:t>
+      </w:r>
+      <w:r>
+        <w:t xml:space="preserve"> ainda</w:t>
+      </w:r>
+      <w:r>
+        <w:t xml:space="preserve"> com a ajuda de um usuário especialista, o qual saberá definir quais são as informações mais relevantes a serem consideradas dado o problema. Caso haja dados privados, esses podem ser também utilizados pelo usuário.</w:t>
+      </w:r>
+      <w:r>
+        <w:t xml:space="preserve"> Para </w:t>
+      </w:r>
+      <w:r>
+        <w:t>a terceira etapa, ocorre o tratamento dos dados. Os dados categóricos são convertidos para dados numéri</w:t>
+      </w:r>
+      <w:r>
+        <w:t xml:space="preserve">cos e os dados numéricos são adequados conforme o algoritmo de clusterização a ser utilizado. Dessa etapa, é obtido como resultado a matriz de dados a ser utilizado com </w:t>
+      </w:r>
+      <w:r>
+        <w:t>a fonte</w:t>
+      </w:r>
+      <w:r>
+        <w:t xml:space="preserve"> de dados para o </w:t>
+      </w:r>
+      <w:r>
+        <w:lastRenderedPageBreak/>
+        <w:t>algoritmo.</w:t>
+      </w:r>
+      <w:r>
+        <w:t xml:space="preserve"> </w:t>
+      </w:r>
+      <w:r>
+        <w:t xml:space="preserve">Na quarta etapa, é utilizado uma técnica de análise de componentes multivariadas. Essa etapa é importante para a metodologia adotada pois possiblita que a matriz multidimensional de dados seja convertida para uma matriz bidimensional, possibilitando assim a plotagem dos dados </w:t>
+      </w:r>
+      <w:r>
+        <w:t>em um gráfico de dispersão bidimensional, por exemplo.</w:t>
+      </w:r>
+      <w:r>
+        <w:t xml:space="preserve"> </w:t>
+      </w:r>
+      <w:r>
+        <w:t>Nesse caso, escolheu</w:t>
+      </w:r>
+      <w:r>
+        <w:t xml:space="preserve">-se o </w:t>
+      </w:r>
+      <w:r>
+        <w:rPr>
+          <w:i/>
+          <w:iCs/>
+        </w:rPr>
+        <w:t xml:space="preserve">Principal Component Analysis </w:t>
+      </w:r>
+      <w:r>
+        <w:t>(PCA)</w:t>
+      </w:r>
+      <w:r>
+        <w:t xml:space="preserve"> como algoritmo para redução da dimensionalidade</w:t>
+      </w:r>
+      <w:r>
+        <w:t>.</w:t>
+      </w:r>
+      <w:r>
+        <w:t xml:space="preserve"> </w:t>
       </w:r>
     </w:p>
     <w:p>
@@ -34,16 +178,48 @@
         <w:ind w:firstLine="708"/>
       </w:pPr>
       <w:r>
-        <w:t>Na terceira etapa, ocorre o tratamento dos dados. Os dados categóricos são convertidos para dados numéri</w:t>
-      </w:r>
-      <w:r>
-        <w:t xml:space="preserve">cos e os dados numéricos são adequados conforme o algoritmo de clusterização a ser utilizado. Dessa etapa, é obtido como resultado a matriz de dados a ser utilizado com </w:t>
-      </w:r>
-      <w:r>
-        <w:t>a fonte</w:t>
-      </w:r>
-      <w:r>
-        <w:t xml:space="preserve"> de dados para o algoritmo.</w:t>
+        <w:t>Na quinta etapa é realizada a escolha e aplicação de um algoritmo de clusterização</w:t>
+      </w:r>
+      <w:r>
+        <w:t>, além da determinação do centroide de cada agrupamento formado</w:t>
+      </w:r>
+      <w:r>
+        <w:t xml:space="preserve">. Para o exemplo, foi escolhido o algoritmo </w:t>
+      </w:r>
+      <w:r>
+        <w:rPr>
+          <w:i/>
+          <w:iCs/>
+        </w:rPr>
+        <w:t>Kmeans</w:t>
+      </w:r>
+      <w:r>
+        <w:t xml:space="preserve"> por ser um algoritmo clássico e bem visto na literatura</w:t>
+      </w:r>
+      <w:r>
+        <w:t>. Por escolher essa</w:t>
+      </w:r>
+      <w:r>
+        <w:t xml:space="preserve"> técnica, foi necessário a adoção </w:t>
+      </w:r>
+      <w:r>
+        <w:t xml:space="preserve">também de um método para a escolha ideal do número de agrupamentos </w:t>
+      </w:r>
+      <w:r>
+        <w:t>K</w:t>
+      </w:r>
+      <w:r>
+        <w:t xml:space="preserve">. Para isso, usou-se o </w:t>
+      </w:r>
+      <w:r>
+        <w:rPr>
+          <w:i/>
+          <w:iCs/>
+        </w:rPr>
+        <w:t>Silhouette Score</w:t>
+      </w:r>
+      <w:r>
+        <w:t>.</w:t>
       </w:r>
     </w:p>
     <w:p>
@@ -51,82 +227,6 @@
         <w:ind w:firstLine="708"/>
       </w:pPr>
       <w:r>
-        <w:t xml:space="preserve">Na quarta etapa, é utilizado uma técnica de análise de componentes multivariadas. Essa etapa é importante para a metodologia adotada pois possiblita que a matriz multidimensional de dados seja convertida para uma matriz bidimensional, possibilitando assim a plotagem dos dados </w:t>
-      </w:r>
-      <w:r>
-        <w:t>em um gráfico de dispersão bidimensional, por exemplo.</w:t>
-      </w:r>
-      <w:r>
-        <w:t xml:space="preserve"> </w:t>
-      </w:r>
-      <w:r>
-        <w:t>Nesse caso, escolheu</w:t>
-      </w:r>
-      <w:r>
-        <w:t xml:space="preserve">-se o </w:t>
-      </w:r>
-      <w:r>
-        <w:rPr>
-          <w:i/>
-          <w:iCs/>
-        </w:rPr>
-        <w:t xml:space="preserve">Principal Component Analysis </w:t>
-      </w:r>
-      <w:r>
-        <w:t>(PCA).</w:t>
-      </w:r>
-      <w:r>
-        <w:t xml:space="preserve"> </w:t>
-      </w:r>
-      <w:r>
-        <w:t xml:space="preserve">Essa técnica utilizada se baseia </w:t>
-      </w:r>
-      <w:r>
-        <w:t>....</w:t>
-      </w:r>
-    </w:p>
-    <w:p>
-      <w:pPr>
-        <w:ind w:firstLine="708"/>
-      </w:pPr>
-      <w:r>
-        <w:t xml:space="preserve">Na quinta etapa é realizada a escolha e aplicação de um algoritmo de clusterização. Para o exemplo, foi escolhido o algoritmo </w:t>
-      </w:r>
-      <w:r>
-        <w:rPr>
-          <w:i/>
-          <w:iCs/>
-        </w:rPr>
-        <w:t>Kmeans</w:t>
-      </w:r>
-      <w:r>
-        <w:t xml:space="preserve"> por ser um algoritmo clássico e bem visto na literatura</w:t>
-      </w:r>
-      <w:r>
-        <w:t>. Por escolher essa</w:t>
-      </w:r>
-      <w:r>
-        <w:t xml:space="preserve"> técnica, foi necessário a adoção </w:t>
-      </w:r>
-      <w:r>
-        <w:t xml:space="preserve">também de um método para a escolha ideal do número de agrupamentos K necessários. Para isso, usou-se o </w:t>
-      </w:r>
-      <w:r>
-        <w:rPr>
-          <w:i/>
-          <w:iCs/>
-        </w:rPr>
-        <w:t>Silhouette Score</w:t>
-      </w:r>
-      <w:r>
-        <w:t>. Essa técnica utilizada se baseia ....</w:t>
-      </w:r>
-    </w:p>
-    <w:p>
-      <w:pPr>
-        <w:ind w:firstLine="708"/>
-      </w:pPr>
-      <w:r>
         <w:t>Na sexta etapa, após a geração de todos os agrupamentos e a determinação de seus centroides, ocorre a plotagem dos dados</w:t>
       </w:r>
       <w:r>
@@ -165,13 +265,17 @@
       <w:r>
         <w:t>.</w:t>
       </w:r>
-    </w:p>
-    <w:p>
-      <w:pPr>
-        <w:ind w:firstLine="708"/>
-      </w:pPr>
-      <w:r>
-        <w:t xml:space="preserve">Na sétima etapa, é definido o ponto </w:t>
+      <w:r>
+        <w:t xml:space="preserve"> </w:t>
+      </w:r>
+      <w:r>
+        <w:t>Na etapa</w:t>
+      </w:r>
+      <w:r>
+        <w:t xml:space="preserve"> seguinte</w:t>
+      </w:r>
+      <w:r>
+        <w:t xml:space="preserve">, é definido o ponto </w:t>
       </w:r>
       <w:r>
         <w:rPr>
@@ -181,15 +285,22 @@
         <w:t>intra-cluster</w:t>
       </w:r>
       <w:r>
-        <w:t xml:space="preserve"> mais próximo do centroide determinado. Dessa forma, esse ponto é o elemento mais indicado para ser uma espécie de representante do agrupamento, ou seja, um elemento que possuirá as propriedades mais caracteristicas do conjunto a que pertence.</w:t>
-      </w:r>
-    </w:p>
-    <w:p>
-      <w:pPr>
-        <w:ind w:firstLine="708"/>
-      </w:pPr>
-      <w:r>
-        <w:t xml:space="preserve">Na última etapa é realizado a análise dos resultados obtidos. Dessa forma, para cada agrupamento formado, ocorre a análise das </w:t>
+        <w:t xml:space="preserve"> mais próximo do centroide determinado. Dessa forma, esse ponto é o elemento mais indicado para ser </w:t>
+      </w:r>
+      <w:r>
+        <w:t>um</w:t>
+      </w:r>
+      <w:r>
+        <w:t xml:space="preserve"> representante do agrupamento, ou seja, um elemento que possuirá as propriedades mais caracteristicas do conjunto a que pertence.</w:t>
+      </w:r>
+      <w:r>
+        <w:t xml:space="preserve"> Por </w:t>
+      </w:r>
+      <w:r>
+        <w:t>fim é</w:t>
+      </w:r>
+      <w:r>
+        <w:t xml:space="preserve"> realizado a análise dos resultados obtidos. Dessa forma, para cada agrupamento formado, ocorre a análise das </w:t>
       </w:r>
       <w:r>
         <w:rPr>
@@ -199,7 +310,13 @@
         <w:t xml:space="preserve">features </w:t>
       </w:r>
       <w:r>
-        <w:t xml:space="preserve">por meio do cálculo da média e mediana, e a plotagem dos valores em um </w:t>
+        <w:t>por meio do cálculo da média e mediana, e a plotagem d</w:t>
+      </w:r>
+      <w:r>
+        <w:t>esses</w:t>
+      </w:r>
+      <w:r>
+        <w:t xml:space="preserve"> valores em um </w:t>
       </w:r>
       <w:r>
         <w:rPr>
@@ -209,10 +326,28 @@
         <w:t>heatmap</w:t>
       </w:r>
       <w:r>
-        <w:t xml:space="preserve"> para visualização geral dos dados. Assim, é possível identificar os principais atributos que levaram os dados àquele agrupamento e a consequente sugestão de priorização de alocação dos recursos disponíveis nesses mesmos atributos</w:t>
-      </w:r>
-      <w:r>
-        <w:t>, buscando assim potencializar a recuperação da área atingida pelo desastre.</w:t>
+        <w:t xml:space="preserve"> para visualização geral dos dados. Assim, é possível identificar os principais atributos que levaram os dados àquele agrupamento e a consequente sugestão de priorização d</w:t>
+      </w:r>
+      <w:r>
+        <w:t>a</w:t>
+      </w:r>
+      <w:r>
+        <w:t xml:space="preserve"> alocação dos recursos disponíveis nesses mesmos atributos</w:t>
+      </w:r>
+      <w:r>
+        <w:t>, buscando assim potencializar a recuperação da área atingida pelo</w:t>
+      </w:r>
+      <w:r>
+        <w:t>s</w:t>
+      </w:r>
+      <w:r>
+        <w:t xml:space="preserve"> desastre</w:t>
+      </w:r>
+      <w:r>
+        <w:t>s</w:t>
+      </w:r>
+      <w:r>
+        <w:t>.</w:t>
       </w:r>
     </w:p>
     <w:sectPr>

</xml_diff>